<commit_message>
update code with v2 version
v2
</commit_message>
<xml_diff>
--- a/draft/APAIQ_main_text.docx
+++ b/draft/APAIQ_main_text.docx
@@ -466,7 +466,36 @@
           <w:rFonts w:ascii="Times New Roman" w:hAnsi="Times New Roman" w:cs="Times New Roman"/>
           <w:lang w:val="en-US"/>
         </w:rPr>
-        <w:t xml:space="preserve"> for PAS definition. They include AAUAAA that present in more than half of the PAS, and </w:t>
+        <w:t xml:space="preserve"> for PAS definition</w:t>
+      </w:r>
+      <w:r>
+        <w:rPr>
+          <w:rFonts w:ascii="Times New Roman" w:hAnsi="Times New Roman" w:cs="Times New Roman"/>
+          <w:lang w:val="en-US"/>
+        </w:rPr>
+        <w:t xml:space="preserve"> (</w:t>
+      </w:r>
+      <w:r>
+        <w:rPr>
+          <w:rFonts w:ascii="Times New Roman" w:hAnsi="Times New Roman" w:cs="Times New Roman"/>
+          <w:color w:val="FF0000"/>
+          <w:lang w:val="en-US"/>
+        </w:rPr>
+        <w:t>Ref</w:t>
+      </w:r>
+      <w:r>
+        <w:rPr>
+          <w:rFonts w:ascii="Times New Roman" w:hAnsi="Times New Roman" w:cs="Times New Roman"/>
+          <w:lang w:val="en-US"/>
+        </w:rPr>
+        <w:t>)</w:t>
+      </w:r>
+      <w:r>
+        <w:rPr>
+          <w:rFonts w:ascii="Times New Roman" w:hAnsi="Times New Roman" w:cs="Times New Roman"/>
+          <w:lang w:val="en-US"/>
+        </w:rPr>
+        <w:t xml:space="preserve">. They include AAUAAA that present in more than half of the PAS, and </w:t>
       </w:r>
       <w:r>
         <w:rPr>
@@ -515,7 +544,15 @@
           <w:rFonts w:ascii="Times New Roman" w:hAnsi="Times New Roman" w:cs="Times New Roman"/>
           <w:lang w:val="en-US"/>
         </w:rPr>
-        <w:t xml:space="preserve"> (Ref)</w:t>
+        <w:t xml:space="preserve"> (</w:t>
+      </w:r>
+      <w:r>
+        <w:rPr>
+          <w:rFonts w:ascii="Times New Roman" w:hAnsi="Times New Roman" w:cs="Times New Roman"/>
+          <w:color w:val="FF0000"/>
+          <w:lang w:val="en-US"/>
+        </w:rPr>
+        <w:t>Ref)</w:t>
       </w:r>
       <w:r>
         <w:rPr>
@@ -606,7 +643,15 @@
           <w:rFonts w:ascii="Times New Roman" w:hAnsi="Times New Roman" w:cs="Times New Roman"/>
           <w:lang w:val="en-US"/>
         </w:rPr>
-        <w:t xml:space="preserve"> (Ref)</w:t>
+        <w:t xml:space="preserve"> (</w:t>
+      </w:r>
+      <w:r>
+        <w:rPr>
+          <w:rFonts w:ascii="Times New Roman" w:hAnsi="Times New Roman" w:cs="Times New Roman"/>
+          <w:color w:val="FF0000"/>
+          <w:lang w:val="en-US"/>
+        </w:rPr>
+        <w:t>Ref)</w:t>
       </w:r>
       <w:r>
         <w:rPr>
@@ -873,7 +918,21 @@
           <w:rFonts w:ascii="Times New Roman" w:hAnsi="Times New Roman" w:cs="Times New Roman"/>
           <w:lang w:val="en-US"/>
         </w:rPr>
-        <w:t xml:space="preserve"> has been implemented to extract sequence features automatically, which greatly improved accuracy of the PAS prediction. </w:t>
+        <w:t xml:space="preserve"> has been implemented to extract sequence features automatically, which greatly improved accuracy of the PAS prediction</w:t>
+      </w:r>
+      <w:r>
+        <w:rPr>
+          <w:rFonts w:ascii="Times New Roman" w:hAnsi="Times New Roman" w:cs="Times New Roman"/>
+          <w:lang w:val="en-US"/>
+        </w:rPr>
+        <w:t xml:space="preserve"> (Xia et al)</w:t>
+      </w:r>
+      <w:r>
+        <w:rPr>
+          <w:rFonts w:ascii="Times New Roman" w:hAnsi="Times New Roman" w:cs="Times New Roman"/>
+          <w:lang w:val="en-US"/>
+        </w:rPr>
+        <w:t xml:space="preserve">. </w:t>
       </w:r>
     </w:p>
     <w:p>
@@ -1095,21 +1154,49 @@
           <w:rFonts w:ascii="Times New Roman" w:hAnsi="Times New Roman" w:cs="Times New Roman"/>
           <w:lang w:val="en-US"/>
         </w:rPr>
-        <w:t xml:space="preserve">dysregulation of APA is associated with human disease, including cancer. APA mediated 3’UTR shortening </w:t>
-      </w:r>
-      <w:r>
-        <w:rPr>
-          <w:rFonts w:ascii="Times New Roman" w:hAnsi="Times New Roman" w:cs="Times New Roman"/>
-          <w:lang w:val="en-US"/>
-        </w:rPr>
-        <w:t>has been shown to</w:t>
-      </w:r>
-      <w:r>
-        <w:rPr>
-          <w:rFonts w:ascii="Times New Roman" w:hAnsi="Times New Roman" w:cs="Times New Roman"/>
-          <w:lang w:val="en-US"/>
-        </w:rPr>
-        <w:t xml:space="preserve"> activate oncogenes expression </w:t>
+        <w:t>dysregulation of APA i</w:t>
+      </w:r>
+      <w:r>
+        <w:rPr>
+          <w:rFonts w:ascii="Times New Roman" w:hAnsi="Times New Roman" w:cs="Times New Roman"/>
+          <w:lang w:val="en-US"/>
+        </w:rPr>
+        <w:t>s</w:t>
+      </w:r>
+      <w:r>
+        <w:rPr>
+          <w:rFonts w:ascii="Times New Roman" w:hAnsi="Times New Roman" w:cs="Times New Roman"/>
+          <w:lang w:val="en-US"/>
+        </w:rPr>
+        <w:t xml:space="preserve"> associated with human disease, including cancer. </w:t>
+      </w:r>
+      <w:r>
+        <w:rPr>
+          <w:rFonts w:ascii="Times New Roman" w:hAnsi="Times New Roman" w:cs="Times New Roman"/>
+          <w:lang w:val="en-US"/>
+        </w:rPr>
+        <w:t xml:space="preserve">It has been shown that </w:t>
+      </w:r>
+      <w:r>
+        <w:rPr>
+          <w:rFonts w:ascii="Times New Roman" w:hAnsi="Times New Roman" w:cs="Times New Roman"/>
+          <w:lang w:val="en-US"/>
+        </w:rPr>
+        <w:t>APA mediated 3’UTR shortening activate</w:t>
+      </w:r>
+      <w:r>
+        <w:rPr>
+          <w:rFonts w:ascii="Times New Roman" w:hAnsi="Times New Roman" w:cs="Times New Roman"/>
+          <w:lang w:val="en-US"/>
+        </w:rPr>
+        <w:t>s</w:t>
+      </w:r>
+      <w:r>
+        <w:rPr>
+          <w:rFonts w:ascii="Times New Roman" w:hAnsi="Times New Roman" w:cs="Times New Roman"/>
+          <w:lang w:val="en-US"/>
+        </w:rPr>
+        <w:t xml:space="preserve"> oncogenes expression </w:t>
       </w:r>
       <w:r>
         <w:rPr>
@@ -1211,7 +1298,7 @@
           <w:rFonts w:ascii="Times New Roman" w:hAnsi="Times New Roman" w:cs="Times New Roman"/>
           <w:lang w:val="en-US"/>
         </w:rPr>
-        <w:t xml:space="preserve">may share the identical DNA sequence, the </w:t>
+        <w:t xml:space="preserve">share the identical DNA sequence, the </w:t>
       </w:r>
       <w:r>
         <w:rPr>
@@ -1281,7 +1368,7 @@
           <w:rFonts w:ascii="Times New Roman" w:hAnsi="Times New Roman" w:cs="Times New Roman"/>
           <w:lang w:val="en-US"/>
         </w:rPr>
-        <w:t>this cell/</w:t>
+        <w:t xml:space="preserve">this </w:t>
       </w:r>
       <w:r>
         <w:rPr>
@@ -1456,28 +1543,14 @@
           <w:rFonts w:ascii="Times New Roman" w:hAnsi="Times New Roman" w:cs="Times New Roman"/>
           <w:lang w:val="en-US"/>
         </w:rPr>
-        <w:t xml:space="preserve"> to study other posttranscriptional modifications</w:t>
-      </w:r>
-      <w:r>
-        <w:rPr>
-          <w:rFonts w:ascii="Times New Roman" w:hAnsi="Times New Roman" w:cs="Times New Roman"/>
-          <w:lang w:val="en-US"/>
-        </w:rPr>
-        <w:t xml:space="preserve"> </w:t>
-      </w:r>
-      <w:r>
-        <w:rPr>
-          <w:rFonts w:ascii="Times New Roman" w:hAnsi="Times New Roman" w:cs="Times New Roman"/>
-          <w:lang w:val="en-US"/>
-        </w:rPr>
-        <w:t>in</w:t>
-      </w:r>
-      <w:r>
-        <w:rPr>
-          <w:rFonts w:ascii="Times New Roman" w:hAnsi="Times New Roman" w:cs="Times New Roman"/>
-          <w:lang w:val="en-US"/>
-        </w:rPr>
-        <w:t xml:space="preserve"> RNA metabolic process</w:t>
+        <w:t xml:space="preserve"> to study other posttranscriptional </w:t>
+      </w:r>
+      <w:r>
+        <w:rPr>
+          <w:rFonts w:ascii="Times New Roman" w:hAnsi="Times New Roman" w:cs="Times New Roman"/>
+          <w:lang w:val="en-US"/>
+        </w:rPr>
+        <w:t>RNA metabolic process</w:t>
       </w:r>
       <w:r>
         <w:rPr>
@@ -1537,7 +1610,14 @@
           <w:rFonts w:ascii="Times New Roman" w:hAnsi="Times New Roman" w:cs="Times New Roman"/>
           <w:lang w:val="en-US"/>
         </w:rPr>
-        <w:t xml:space="preserve">numerous </w:t>
+        <w:t>many</w:t>
+      </w:r>
+      <w:r>
+        <w:rPr>
+          <w:rFonts w:ascii="Times New Roman" w:hAnsi="Times New Roman" w:cs="Times New Roman"/>
+          <w:lang w:val="en-US"/>
+        </w:rPr>
+        <w:t xml:space="preserve"> </w:t>
       </w:r>
       <w:r>
         <w:rPr>
@@ -2250,7 +2330,21 @@
           <w:rFonts w:ascii="Times New Roman" w:hAnsi="Times New Roman" w:cs="Times New Roman"/>
           <w:lang w:val="en-US"/>
         </w:rPr>
-        <w:t>with the existing data across</w:t>
+        <w:t xml:space="preserve">with the existing </w:t>
+      </w:r>
+      <w:r>
+        <w:rPr>
+          <w:rFonts w:ascii="Times New Roman" w:hAnsi="Times New Roman" w:cs="Times New Roman"/>
+          <w:lang w:val="en-US"/>
+        </w:rPr>
+        <w:t xml:space="preserve">RNA-seq </w:t>
+      </w:r>
+      <w:r>
+        <w:rPr>
+          <w:rFonts w:ascii="Times New Roman" w:hAnsi="Times New Roman" w:cs="Times New Roman"/>
+          <w:lang w:val="en-US"/>
+        </w:rPr>
+        <w:t>data across</w:t>
       </w:r>
       <w:r>
         <w:rPr>
@@ -3744,6 +3838,17 @@
     <w:p>
       <w:pPr>
         <w:spacing w:line="360" w:lineRule="auto"/>
+        <w:rPr>
+          <w:rFonts w:ascii="Times New Roman" w:hAnsi="Times New Roman" w:cs="Times New Roman"/>
+          <w:b/>
+          <w:bCs/>
+          <w:lang w:val="en-US"/>
+        </w:rPr>
+      </w:pPr>
+    </w:p>
+    <w:p>
+      <w:pPr>
+        <w:spacing w:line="360" w:lineRule="auto"/>
         <w:jc w:val="both"/>
         <w:rPr>
           <w:rFonts w:ascii="Times New Roman" w:hAnsi="Times New Roman" w:cs="Times New Roman"/>
@@ -4356,7 +4461,7 @@
           <w:color w:val="000000" w:themeColor="text1"/>
           <w:lang w:val="en-US"/>
         </w:rPr>
-        <w:t xml:space="preserve">. In addition, some PAS were neither identified in DNA-only, nor coverage-only model, but finally identified in the </w:t>
+        <w:t xml:space="preserve">. In addition, some PAS </w:t>
       </w:r>
       <w:r>
         <w:rPr>
@@ -4365,7 +4470,7 @@
           <w:lang w:val="en-US"/>
         </w:rPr>
         <w:lastRenderedPageBreak/>
-        <w:t xml:space="preserve">integrated model, further confirmed a synergistic effect by combining these two features for PAS identification. </w:t>
+        <w:t xml:space="preserve">were neither identified in DNA-only, nor coverage-only model, but finally identified in the integrated model, further confirmed a synergistic effect by combining these two features for PAS identification. </w:t>
       </w:r>
     </w:p>
     <w:p>
@@ -4397,7 +4502,7 @@
           <w:bCs/>
           <w:lang w:val="en-US"/>
         </w:rPr>
-        <w:t>G</w:t>
+        <w:t>Transfer</w:t>
       </w:r>
       <w:r>
         <w:rPr>
@@ -4406,7 +4511,7 @@
           <w:bCs/>
           <w:lang w:val="en-US"/>
         </w:rPr>
-        <w:t>eneralization</w:t>
+        <w:t xml:space="preserve"> abilities of </w:t>
       </w:r>
       <w:r>
         <w:rPr>
@@ -4415,7 +4520,7 @@
           <w:bCs/>
           <w:lang w:val="en-US"/>
         </w:rPr>
-        <w:t xml:space="preserve"> abilities of </w:t>
+        <w:t>APAIQ</w:t>
       </w:r>
       <w:r>
         <w:rPr>
@@ -4424,7 +4529,7 @@
           <w:bCs/>
           <w:lang w:val="en-US"/>
         </w:rPr>
-        <w:t>APAIQ</w:t>
+        <w:t xml:space="preserve"> </w:t>
       </w:r>
       <w:r>
         <w:rPr>
@@ -4433,16 +4538,7 @@
           <w:bCs/>
           <w:lang w:val="en-US"/>
         </w:rPr>
-        <w:t xml:space="preserve"> </w:t>
-      </w:r>
-      <w:r>
-        <w:rPr>
-          <w:rFonts w:ascii="Times New Roman" w:hAnsi="Times New Roman" w:cs="Times New Roman"/>
-          <w:b/>
-          <w:bCs/>
-          <w:lang w:val="en-US"/>
-        </w:rPr>
-        <w:t>on PAS identification</w:t>
+        <w:t xml:space="preserve">across different cell lines </w:t>
       </w:r>
     </w:p>
     <w:p>
@@ -4770,6 +4866,7 @@
           <w:rFonts w:ascii="Times New Roman" w:hAnsi="Times New Roman" w:cs="Times New Roman"/>
           <w:lang w:val="en-US"/>
         </w:rPr>
+        <w:lastRenderedPageBreak/>
         <w:t xml:space="preserve">Finally, to test our method, </w:t>
       </w:r>
       <w:r>
@@ -4799,15 +4896,7 @@
           <w:rFonts w:ascii="Times New Roman" w:hAnsi="Times New Roman" w:cs="Times New Roman"/>
           <w:lang w:val="en-US"/>
         </w:rPr>
-        <w:t xml:space="preserve">). In total, xx PAS were identified and xx </w:t>
-      </w:r>
-      <w:r>
-        <w:rPr>
-          <w:rFonts w:ascii="Times New Roman" w:hAnsi="Times New Roman" w:cs="Times New Roman"/>
-          <w:lang w:val="en-US"/>
-        </w:rPr>
-        <w:lastRenderedPageBreak/>
-        <w:t>of them are overlapped with annotation.</w:t>
+        <w:t>). In total, xx PAS were identified and xx of them are overlapped with annotation.</w:t>
       </w:r>
       <w:r>
         <w:rPr>

</xml_diff>